<commit_message>
Started TDD for splitting tags out of string fields.
</commit_message>
<xml_diff>
--- a/docs/dev/conversion-rules.docx
+++ b/docs/dev/conversion-rules.docx
@@ -1,6 +1,6 @@
 
 <file path=word/document.xml><?xml version="1.0" encoding="utf-8"?>
-<w:document xmlns:ve="http://schemas.openxmlformats.org/markup-compatibility/2006" xmlns:o="urn:schemas-microsoft-com:office:office" xmlns:r="http://schemas.openxmlformats.org/officeDocument/2006/relationships" xmlns:m="http://schemas.openxmlformats.org/officeDocument/2006/math" xmlns:v="urn:schemas-microsoft-com:vml" xmlns:wp="http://schemas.openxmlformats.org/drawingml/2006/wordprocessingDrawing" xmlns:w10="urn:schemas-microsoft-com:office:word" xmlns:w="http://schemas.openxmlformats.org/wordprocessingml/2006/main" xmlns:wne="http://schemas.microsoft.com/office/word/2006/wordml">
+<w:document xmlns:wpc="http://schemas.microsoft.com/office/word/2010/wordprocessingCanvas" xmlns:mc="http://schemas.openxmlformats.org/markup-compatibility/2006" xmlns:o="urn:schemas-microsoft-com:office:office" xmlns:r="http://schemas.openxmlformats.org/officeDocument/2006/relationships" xmlns:m="http://schemas.openxmlformats.org/officeDocument/2006/math" xmlns:v="urn:schemas-microsoft-com:vml" xmlns:wp14="http://schemas.microsoft.com/office/word/2010/wordprocessingDrawing" xmlns:wp="http://schemas.openxmlformats.org/drawingml/2006/wordprocessingDrawing" xmlns:w10="urn:schemas-microsoft-com:office:word" xmlns:w="http://schemas.openxmlformats.org/wordprocessingml/2006/main" xmlns:w14="http://schemas.microsoft.com/office/word/2010/wordml" xmlns:wpg="http://schemas.microsoft.com/office/word/2010/wordprocessingGroup" xmlns:wpi="http://schemas.microsoft.com/office/word/2010/wordprocessingInk" xmlns:wne="http://schemas.microsoft.com/office/word/2006/wordml" xmlns:wps="http://schemas.microsoft.com/office/word/2010/wordprocessingShape" mc:Ignorable="w14 wp14">
   <w:body>
     <w:p>
       <w:pPr>
@@ -248,7 +248,13 @@
         <w:t>We intend</w:t>
       </w:r>
       <w:r>
-        <w:t xml:space="preserve"> to exploit naming and lexical conventions to subdivide fields still further. For example to isolate the implied fragments from “ANN_OUT_LE_03”</w:t>
+        <w:t xml:space="preserve"> to exploit naming and lexical conventions to subdivide </w:t>
+      </w:r>
+      <w:r>
+        <w:t xml:space="preserve">string type </w:t>
+      </w:r>
+      <w:r>
+        <w:t>fields still further. For example to isolate the implied fragments from “ANN_OUT_LE_03”</w:t>
       </w:r>
       <w:r>
         <w:t>, or “ANNOUTLE03”.</w:t>
@@ -306,7 +312,19 @@
       </w:pPr>
       <w:r>
         <w:lastRenderedPageBreak/>
-        <w:t>When a field can be judged to have more than one syllable when split on the underscore or minus character. Then the syllables thus defined become the tags.</w:t>
+        <w:t xml:space="preserve">When a field can be judged to have more than one syllable </w:t>
+      </w:r>
+      <w:r>
+        <w:t xml:space="preserve">when split on the underscore, </w:t>
+      </w:r>
+      <w:r>
+        <w:t xml:space="preserve">minus </w:t>
+      </w:r>
+      <w:r>
+        <w:t xml:space="preserve">or period </w:t>
+      </w:r>
+      <w:r>
+        <w:t>character. Then the syllables thus defined become the tags.</w:t>
       </w:r>
     </w:p>
     <w:p>
@@ -319,10 +337,15 @@
     </w:p>
     <w:p>
       <w:pPr>
-        <w:ind w:left="720"/>
-      </w:pPr>
-      <w:r>
-        <w:t>We infer the type of tags once they have been isolated exactly the same as we do for fields.</w:t>
+        <w:ind w:left="1440"/>
+      </w:pPr>
+      <w:r>
+        <w:t>We do not attempt to deduce the types of tags; they are output as strings. This is a trade-</w:t>
+      </w:r>
+      <w:bookmarkStart w:id="0" w:name="_GoBack"/>
+      <w:bookmarkEnd w:id="0"/>
+      <w:r>
+        <w:t>off. It would be nice to provide integers as integers to avoid problems of unintentional differences in the input like “01” vs “1”. But we cannot predict all eventualities and needs well enough to get the judgement right.</w:t>
       </w:r>
     </w:p>
     <w:p>
@@ -547,6 +570,7 @@
         <w:ind w:left="2160"/>
       </w:pPr>
       <w:r>
+        <w:lastRenderedPageBreak/>
         <w:t>Have the same number of fields.</w:t>
       </w:r>
     </w:p>
@@ -580,191 +604,191 @@
         <w:ind w:left="1440"/>
       </w:pPr>
       <w:r>
+        <w:t xml:space="preserve">We support the notion of </w:t>
+      </w:r>
+      <w:r>
+        <w:t>tables having meta data present</w:t>
+      </w:r>
+      <w:r>
+        <w:t xml:space="preserve"> in comment lines</w:t>
+      </w:r>
+      <w:r>
+        <w:t>. Like a name or key for the table, and names or keys for the constituent columns.</w:t>
+      </w:r>
+    </w:p>
+    <w:p>
+      <w:pPr>
+        <w:ind w:left="1440"/>
+      </w:pPr>
+      <w:r>
+        <w:t xml:space="preserve">We look for </w:t>
+      </w:r>
+      <w:r>
+        <w:t xml:space="preserve">table meta data in comment lines that immediately </w:t>
+      </w:r>
+      <w:r>
+        <w:t xml:space="preserve">precede a table as follows. </w:t>
+      </w:r>
+    </w:p>
+    <w:p>
+      <w:pPr>
+        <w:ind w:left="2160"/>
+        <w:rPr>
+          <w:b/>
+        </w:rPr>
+      </w:pPr>
+      <w:r>
+        <w:rPr>
+          <w:b/>
+        </w:rPr>
+        <w:t>Column Headings</w:t>
+      </w:r>
+    </w:p>
+    <w:p>
+      <w:pPr>
+        <w:ind w:left="2880"/>
+      </w:pPr>
+      <w:r>
+        <w:t>If a comment line exists preceding a table, with no intervening blank line</w:t>
+      </w:r>
+      <w:r>
+        <w:t>, we conceptually remove the hash character and attempt to split the remainder of the line into fields. If this yields the same number of fields as the table has columns. Then the fields are taken to be column names for the table.</w:t>
+      </w:r>
+    </w:p>
+    <w:p>
+      <w:pPr>
+        <w:ind w:left="2880"/>
+      </w:pPr>
+      <w:r>
+        <w:t xml:space="preserve">The columns in FROST </w:t>
+      </w:r>
+      <w:r>
+        <w:t xml:space="preserve">tables will be addressable by these column names when present, in addition to </w:t>
+      </w:r>
+      <w:r>
+        <w:t xml:space="preserve">their </w:t>
+      </w:r>
+      <w:r>
+        <w:t>column number.</w:t>
+      </w:r>
+    </w:p>
+    <w:p>
+      <w:pPr>
+        <w:ind w:left="2160"/>
+        <w:rPr>
+          <w:b/>
+        </w:rPr>
+      </w:pPr>
+      <w:r>
+        <w:rPr>
+          <w:b/>
+        </w:rPr>
+        <w:t>Table Names or Keys</w:t>
+      </w:r>
+    </w:p>
+    <w:p>
+      <w:pPr>
+        <w:ind w:left="2880"/>
+      </w:pPr>
+      <w:r>
+        <w:t>If a comment line exists preceding a table, regardless of intervening blank lines, and we have not previously decided that that line contains column headings. Then we regard that part of the line following the hash as being a name or key for the table that follows.</w:t>
+      </w:r>
+    </w:p>
+    <w:p>
+      <w:pPr>
+        <w:ind w:left="2880"/>
+      </w:pPr>
+      <w:r>
+        <w:t>FROST tables</w:t>
+      </w:r>
+      <w:r>
+        <w:t xml:space="preserve"> will be addressable using these </w:t>
+      </w:r>
+      <w:r>
+        <w:t xml:space="preserve">table names or </w:t>
+      </w:r>
+      <w:r>
+        <w:t xml:space="preserve">keys in addition to using the fall back method of using the sequence of tables to discriminate </w:t>
+      </w:r>
+      <w:r>
+        <w:t xml:space="preserve">between </w:t>
+      </w:r>
+      <w:r>
+        <w:t>them.</w:t>
+      </w:r>
+    </w:p>
+    <w:p>
+      <w:pPr>
+        <w:ind w:left="2880"/>
+      </w:pPr>
+      <w:r>
+        <w:t>The table name will also be tagified.</w:t>
+      </w:r>
+    </w:p>
+    <w:p>
+      <w:pPr>
+        <w:ind w:left="720"/>
+        <w:rPr>
+          <w:b/>
+        </w:rPr>
+      </w:pPr>
+      <w:r>
+        <w:rPr>
+          <w:b/>
+        </w:rPr>
+        <w:t>Key – Value Pairs</w:t>
+      </w:r>
+    </w:p>
+    <w:p>
+      <w:pPr>
+        <w:ind w:left="1440"/>
+      </w:pPr>
+      <w:r>
+        <w:t>Remember we are writing these detection rules in order of precedence. So it follows that for what follows to kick in, a line must have been judged not to be part of a table.</w:t>
+      </w:r>
+    </w:p>
+    <w:p>
+      <w:pPr>
+        <w:ind w:left="1440"/>
+      </w:pPr>
+      <w:r>
+        <w:t xml:space="preserve">If the line comprises three fields, the middle of </w:t>
+      </w:r>
+      <w:r>
+        <w:t>which is the equals character or</w:t>
+      </w:r>
+      <w:r>
+        <w:t xml:space="preserve"> a colon character. Then the first and third will be taken to be the elements of a key-value pair.</w:t>
+      </w:r>
+    </w:p>
+    <w:p>
+      <w:pPr>
+        <w:ind w:left="1440"/>
+      </w:pPr>
+      <w:r>
+        <w:t>If the line comprises two fields. Then these are taken to be the elements of a key-value pair.</w:t>
+      </w:r>
+    </w:p>
+    <w:p>
+      <w:pPr>
+        <w:ind w:left="720"/>
+        <w:rPr>
+          <w:b/>
+        </w:rPr>
+      </w:pPr>
+      <w:r>
+        <w:rPr>
+          <w:b/>
+        </w:rPr>
+        <w:t>Single Rows of Values</w:t>
+      </w:r>
+    </w:p>
+    <w:p>
+      <w:pPr>
+        <w:ind w:left="1440"/>
+      </w:pPr>
+      <w:r>
         <w:lastRenderedPageBreak/>
-        <w:t xml:space="preserve">We support the notion of </w:t>
-      </w:r>
-      <w:r>
-        <w:t>tables having meta data present</w:t>
-      </w:r>
-      <w:r>
-        <w:t xml:space="preserve"> in comment lines</w:t>
-      </w:r>
-      <w:r>
-        <w:t>. Like a name or key for the table, and names or keys for the constituent columns.</w:t>
-      </w:r>
-    </w:p>
-    <w:p>
-      <w:pPr>
-        <w:ind w:left="1440"/>
-      </w:pPr>
-      <w:r>
-        <w:t xml:space="preserve">We look for </w:t>
-      </w:r>
-      <w:r>
-        <w:t xml:space="preserve">table meta data in comment lines that immediately </w:t>
-      </w:r>
-      <w:r>
-        <w:t xml:space="preserve">precede a table as follows. </w:t>
-      </w:r>
-    </w:p>
-    <w:p>
-      <w:pPr>
-        <w:ind w:left="2160"/>
-        <w:rPr>
-          <w:b/>
-        </w:rPr>
-      </w:pPr>
-      <w:r>
-        <w:rPr>
-          <w:b/>
-        </w:rPr>
-        <w:t>Column Headings</w:t>
-      </w:r>
-    </w:p>
-    <w:p>
-      <w:pPr>
-        <w:ind w:left="2880"/>
-      </w:pPr>
-      <w:r>
-        <w:t>If a comment line exists preceding a table, with no intervening blank line</w:t>
-      </w:r>
-      <w:r>
-        <w:t>, we conceptually remove the hash character and attempt to split the remainder of the line into fields. If this yields the same number of fields as the table has columns. Then the fields are taken to be column names for the table.</w:t>
-      </w:r>
-    </w:p>
-    <w:p>
-      <w:pPr>
-        <w:ind w:left="2880"/>
-      </w:pPr>
-      <w:r>
-        <w:t xml:space="preserve">The columns in FROST </w:t>
-      </w:r>
-      <w:r>
-        <w:t xml:space="preserve">tables will be addressable by these column names when present, in addition to </w:t>
-      </w:r>
-      <w:r>
-        <w:t xml:space="preserve">their </w:t>
-      </w:r>
-      <w:r>
-        <w:t>column number.</w:t>
-      </w:r>
-    </w:p>
-    <w:p>
-      <w:pPr>
-        <w:ind w:left="2160"/>
-        <w:rPr>
-          <w:b/>
-        </w:rPr>
-      </w:pPr>
-      <w:r>
-        <w:rPr>
-          <w:b/>
-        </w:rPr>
-        <w:t>Table Names or Keys</w:t>
-      </w:r>
-    </w:p>
-    <w:p>
-      <w:pPr>
-        <w:ind w:left="2880"/>
-      </w:pPr>
-      <w:r>
-        <w:t>If a comment line exists preceding a table, regardless of intervening blank lines, and we have not previously decided that that line contains column headings. Then we regard that part of the line following the hash as being a name or key for the table that follows.</w:t>
-      </w:r>
-    </w:p>
-    <w:p>
-      <w:pPr>
-        <w:ind w:left="2880"/>
-      </w:pPr>
-      <w:r>
-        <w:t>FROST tables</w:t>
-      </w:r>
-      <w:r>
-        <w:t xml:space="preserve"> will be addressable using these </w:t>
-      </w:r>
-      <w:r>
-        <w:t xml:space="preserve">table names or </w:t>
-      </w:r>
-      <w:r>
-        <w:t xml:space="preserve">keys in addition to using the fall back method of using the sequence of tables to discriminate </w:t>
-      </w:r>
-      <w:r>
-        <w:t xml:space="preserve">between </w:t>
-      </w:r>
-      <w:r>
-        <w:t>them.</w:t>
-      </w:r>
-    </w:p>
-    <w:p>
-      <w:pPr>
-        <w:ind w:left="2880"/>
-      </w:pPr>
-      <w:r>
-        <w:t>The table name will also be tagified.</w:t>
-      </w:r>
-    </w:p>
-    <w:p>
-      <w:pPr>
-        <w:ind w:left="720"/>
-        <w:rPr>
-          <w:b/>
-        </w:rPr>
-      </w:pPr>
-      <w:r>
-        <w:rPr>
-          <w:b/>
-        </w:rPr>
-        <w:t>Key – Value Pairs</w:t>
-      </w:r>
-    </w:p>
-    <w:p>
-      <w:pPr>
-        <w:ind w:left="1440"/>
-      </w:pPr>
-      <w:r>
-        <w:t>Remember we are writing these detection rules in order of precedence. So it follows that for what follows to kick in, a line must have been judged not to be part of a table.</w:t>
-      </w:r>
-    </w:p>
-    <w:p>
-      <w:pPr>
-        <w:ind w:left="1440"/>
-      </w:pPr>
-      <w:r>
-        <w:t xml:space="preserve">If the line comprises three fields, the middle of </w:t>
-      </w:r>
-      <w:r>
-        <w:t>which is the equals character or</w:t>
-      </w:r>
-      <w:r>
-        <w:t xml:space="preserve"> a colon character. Then the first and third will be taken to be the elements of a key-value pair.</w:t>
-      </w:r>
-    </w:p>
-    <w:p>
-      <w:pPr>
-        <w:ind w:left="1440"/>
-      </w:pPr>
-      <w:r>
-        <w:t>If the line comprises two fields. Then these are taken to be the elements of a key-value pair.</w:t>
-      </w:r>
-    </w:p>
-    <w:p>
-      <w:pPr>
-        <w:ind w:left="720"/>
-        <w:rPr>
-          <w:b/>
-        </w:rPr>
-      </w:pPr>
-      <w:r>
-        <w:rPr>
-          <w:b/>
-        </w:rPr>
-        <w:t>Single Rows of Values</w:t>
-      </w:r>
-    </w:p>
-    <w:p>
-      <w:pPr>
-        <w:ind w:left="1440"/>
-      </w:pPr>
-      <w:r>
         <w:t xml:space="preserve">We might have relaxed the definition of a table to include tables with just a single row to capture a row of values. But we suspect this would be too eager to conclude thus and would </w:t>
       </w:r>
       <w:r>
@@ -779,7 +803,6 @@
         <w:ind w:left="1440"/>
       </w:pPr>
       <w:r>
-        <w:lastRenderedPageBreak/>
         <w:t>A row with three or more fields is taken to be a single row of values and will be included in FROST as a sequence of (inferred typed) values.</w:t>
       </w:r>
     </w:p>
@@ -981,6 +1004,7 @@
         <w:rPr>
           <w:b/>
         </w:rPr>
+        <w:lastRenderedPageBreak/>
         <w:t>Fields</w:t>
       </w:r>
     </w:p>
@@ -997,7 +1021,6 @@
         <w:ind w:left="1440"/>
       </w:pPr>
       <w:r>
-        <w:lastRenderedPageBreak/>
         <w:t>The fields are isolated by splitting the lines on commas, and then trimming each field thus found of leading and trailing space.</w:t>
       </w:r>
     </w:p>
@@ -1108,12 +1131,12 @@
     </w:p>
     <w:p/>
     <w:sectPr>
-      <w:headerReference w:type="even" r:id="rId6"/>
-      <w:headerReference w:type="default" r:id="rId7"/>
-      <w:footerReference w:type="even" r:id="rId8"/>
-      <w:footerReference w:type="default" r:id="rId9"/>
-      <w:headerReference w:type="first" r:id="rId10"/>
-      <w:footerReference w:type="first" r:id="rId11"/>
+      <w:headerReference w:type="even" r:id="rId7"/>
+      <w:headerReference w:type="default" r:id="rId8"/>
+      <w:footerReference w:type="even" r:id="rId9"/>
+      <w:footerReference w:type="default" r:id="rId10"/>
+      <w:headerReference w:type="first" r:id="rId11"/>
+      <w:footerReference w:type="first" r:id="rId12"/>
       <w:pgSz w:w="11906" w:h="16838"/>
       <w:pgMar w:top="1440" w:right="1440" w:bottom="1440" w:left="1440" w:header="708" w:footer="708" w:gutter="0"/>
       <w:cols w:space="708"/>
@@ -1124,8 +1147,8 @@
 </file>
 
 <file path=word/endnotes.xml><?xml version="1.0" encoding="utf-8"?>
-<w:endnotes xmlns:ve="http://schemas.openxmlformats.org/markup-compatibility/2006" xmlns:o="urn:schemas-microsoft-com:office:office" xmlns:r="http://schemas.openxmlformats.org/officeDocument/2006/relationships" xmlns:m="http://schemas.openxmlformats.org/officeDocument/2006/math" xmlns:v="urn:schemas-microsoft-com:vml" xmlns:wp="http://schemas.openxmlformats.org/drawingml/2006/wordprocessingDrawing" xmlns:w10="urn:schemas-microsoft-com:office:word" xmlns:w="http://schemas.openxmlformats.org/wordprocessingml/2006/main" xmlns:wne="http://schemas.microsoft.com/office/word/2006/wordml">
-  <w:endnote w:type="separator" w:id="0">
+<w:endnotes xmlns:wpc="http://schemas.microsoft.com/office/word/2010/wordprocessingCanvas" xmlns:mc="http://schemas.openxmlformats.org/markup-compatibility/2006" xmlns:o="urn:schemas-microsoft-com:office:office" xmlns:r="http://schemas.openxmlformats.org/officeDocument/2006/relationships" xmlns:m="http://schemas.openxmlformats.org/officeDocument/2006/math" xmlns:v="urn:schemas-microsoft-com:vml" xmlns:wp14="http://schemas.microsoft.com/office/word/2010/wordprocessingDrawing" xmlns:wp="http://schemas.openxmlformats.org/drawingml/2006/wordprocessingDrawing" xmlns:w10="urn:schemas-microsoft-com:office:word" xmlns:w="http://schemas.openxmlformats.org/wordprocessingml/2006/main" xmlns:w14="http://schemas.microsoft.com/office/word/2010/wordml" xmlns:wpg="http://schemas.microsoft.com/office/word/2010/wordprocessingGroup" xmlns:wpi="http://schemas.microsoft.com/office/word/2010/wordprocessingInk" xmlns:wne="http://schemas.microsoft.com/office/word/2006/wordml" xmlns:wps="http://schemas.microsoft.com/office/word/2010/wordprocessingShape" mc:Ignorable="w14 wp14">
+  <w:endnote w:type="separator" w:id="-1">
     <w:p>
       <w:pPr>
         <w:spacing w:after="0" w:line="240" w:lineRule="auto"/>
@@ -1135,7 +1158,7 @@
       </w:r>
     </w:p>
   </w:endnote>
-  <w:endnote w:type="continuationSeparator" w:id="1">
+  <w:endnote w:type="continuationSeparator" w:id="0">
     <w:p>
       <w:pPr>
         <w:spacing w:after="0" w:line="240" w:lineRule="auto"/>
@@ -1149,7 +1172,7 @@
 </file>
 
 <file path=word/footer1.xml><?xml version="1.0" encoding="utf-8"?>
-<w:ftr xmlns:ve="http://schemas.openxmlformats.org/markup-compatibility/2006" xmlns:o="urn:schemas-microsoft-com:office:office" xmlns:r="http://schemas.openxmlformats.org/officeDocument/2006/relationships" xmlns:m="http://schemas.openxmlformats.org/officeDocument/2006/math" xmlns:v="urn:schemas-microsoft-com:vml" xmlns:wp="http://schemas.openxmlformats.org/drawingml/2006/wordprocessingDrawing" xmlns:w10="urn:schemas-microsoft-com:office:word" xmlns:w="http://schemas.openxmlformats.org/wordprocessingml/2006/main" xmlns:wne="http://schemas.microsoft.com/office/word/2006/wordml">
+<w:ftr xmlns:wpc="http://schemas.microsoft.com/office/word/2010/wordprocessingCanvas" xmlns:mc="http://schemas.openxmlformats.org/markup-compatibility/2006" xmlns:o="urn:schemas-microsoft-com:office:office" xmlns:r="http://schemas.openxmlformats.org/officeDocument/2006/relationships" xmlns:m="http://schemas.openxmlformats.org/officeDocument/2006/math" xmlns:v="urn:schemas-microsoft-com:vml" xmlns:wp14="http://schemas.microsoft.com/office/word/2010/wordprocessingDrawing" xmlns:wp="http://schemas.openxmlformats.org/drawingml/2006/wordprocessingDrawing" xmlns:w10="urn:schemas-microsoft-com:office:word" xmlns:w="http://schemas.openxmlformats.org/wordprocessingml/2006/main" xmlns:w14="http://schemas.microsoft.com/office/word/2010/wordml" xmlns:wpg="http://schemas.microsoft.com/office/word/2010/wordprocessingGroup" xmlns:wpi="http://schemas.microsoft.com/office/word/2010/wordprocessingInk" xmlns:wne="http://schemas.microsoft.com/office/word/2006/wordml" xmlns:wps="http://schemas.microsoft.com/office/word/2010/wordprocessingShape" mc:Ignorable="w14 wp14">
   <w:p>
     <w:pPr>
       <w:pStyle w:val="Footer"/>
@@ -1159,7 +1182,7 @@
 </file>
 
 <file path=word/footer2.xml><?xml version="1.0" encoding="utf-8"?>
-<w:ftr xmlns:ve="http://schemas.openxmlformats.org/markup-compatibility/2006" xmlns:o="urn:schemas-microsoft-com:office:office" xmlns:r="http://schemas.openxmlformats.org/officeDocument/2006/relationships" xmlns:m="http://schemas.openxmlformats.org/officeDocument/2006/math" xmlns:v="urn:schemas-microsoft-com:vml" xmlns:wp="http://schemas.openxmlformats.org/drawingml/2006/wordprocessingDrawing" xmlns:w10="urn:schemas-microsoft-com:office:word" xmlns:w="http://schemas.openxmlformats.org/wordprocessingml/2006/main" xmlns:wne="http://schemas.microsoft.com/office/word/2006/wordml">
+<w:ftr xmlns:wpc="http://schemas.microsoft.com/office/word/2010/wordprocessingCanvas" xmlns:mc="http://schemas.openxmlformats.org/markup-compatibility/2006" xmlns:o="urn:schemas-microsoft-com:office:office" xmlns:r="http://schemas.openxmlformats.org/officeDocument/2006/relationships" xmlns:m="http://schemas.openxmlformats.org/officeDocument/2006/math" xmlns:v="urn:schemas-microsoft-com:vml" xmlns:wp14="http://schemas.microsoft.com/office/word/2010/wordprocessingDrawing" xmlns:wp="http://schemas.openxmlformats.org/drawingml/2006/wordprocessingDrawing" xmlns:w10="urn:schemas-microsoft-com:office:word" xmlns:w="http://schemas.openxmlformats.org/wordprocessingml/2006/main" xmlns:w14="http://schemas.microsoft.com/office/word/2010/wordml" xmlns:wpg="http://schemas.microsoft.com/office/word/2010/wordprocessingGroup" xmlns:wpi="http://schemas.microsoft.com/office/word/2010/wordprocessingInk" xmlns:wne="http://schemas.microsoft.com/office/word/2006/wordml" xmlns:wps="http://schemas.microsoft.com/office/word/2010/wordprocessingShape" mc:Ignorable="w14 wp14">
   <w:p>
     <w:pPr>
       <w:pStyle w:val="Footer"/>
@@ -1169,7 +1192,7 @@
 </file>
 
 <file path=word/footer3.xml><?xml version="1.0" encoding="utf-8"?>
-<w:ftr xmlns:ve="http://schemas.openxmlformats.org/markup-compatibility/2006" xmlns:o="urn:schemas-microsoft-com:office:office" xmlns:r="http://schemas.openxmlformats.org/officeDocument/2006/relationships" xmlns:m="http://schemas.openxmlformats.org/officeDocument/2006/math" xmlns:v="urn:schemas-microsoft-com:vml" xmlns:wp="http://schemas.openxmlformats.org/drawingml/2006/wordprocessingDrawing" xmlns:w10="urn:schemas-microsoft-com:office:word" xmlns:w="http://schemas.openxmlformats.org/wordprocessingml/2006/main" xmlns:wne="http://schemas.microsoft.com/office/word/2006/wordml">
+<w:ftr xmlns:wpc="http://schemas.microsoft.com/office/word/2010/wordprocessingCanvas" xmlns:mc="http://schemas.openxmlformats.org/markup-compatibility/2006" xmlns:o="urn:schemas-microsoft-com:office:office" xmlns:r="http://schemas.openxmlformats.org/officeDocument/2006/relationships" xmlns:m="http://schemas.openxmlformats.org/officeDocument/2006/math" xmlns:v="urn:schemas-microsoft-com:vml" xmlns:wp14="http://schemas.microsoft.com/office/word/2010/wordprocessingDrawing" xmlns:wp="http://schemas.openxmlformats.org/drawingml/2006/wordprocessingDrawing" xmlns:w10="urn:schemas-microsoft-com:office:word" xmlns:w="http://schemas.openxmlformats.org/wordprocessingml/2006/main" xmlns:w14="http://schemas.microsoft.com/office/word/2010/wordml" xmlns:wpg="http://schemas.microsoft.com/office/word/2010/wordprocessingGroup" xmlns:wpi="http://schemas.microsoft.com/office/word/2010/wordprocessingInk" xmlns:wne="http://schemas.microsoft.com/office/word/2006/wordml" xmlns:wps="http://schemas.microsoft.com/office/word/2010/wordprocessingShape" mc:Ignorable="w14 wp14">
   <w:p>
     <w:pPr>
       <w:pStyle w:val="Footer"/>
@@ -1179,8 +1202,8 @@
 </file>
 
 <file path=word/footnotes.xml><?xml version="1.0" encoding="utf-8"?>
-<w:footnotes xmlns:ve="http://schemas.openxmlformats.org/markup-compatibility/2006" xmlns:o="urn:schemas-microsoft-com:office:office" xmlns:r="http://schemas.openxmlformats.org/officeDocument/2006/relationships" xmlns:m="http://schemas.openxmlformats.org/officeDocument/2006/math" xmlns:v="urn:schemas-microsoft-com:vml" xmlns:wp="http://schemas.openxmlformats.org/drawingml/2006/wordprocessingDrawing" xmlns:w10="urn:schemas-microsoft-com:office:word" xmlns:w="http://schemas.openxmlformats.org/wordprocessingml/2006/main" xmlns:wne="http://schemas.microsoft.com/office/word/2006/wordml">
-  <w:footnote w:type="separator" w:id="0">
+<w:footnotes xmlns:wpc="http://schemas.microsoft.com/office/word/2010/wordprocessingCanvas" xmlns:mc="http://schemas.openxmlformats.org/markup-compatibility/2006" xmlns:o="urn:schemas-microsoft-com:office:office" xmlns:r="http://schemas.openxmlformats.org/officeDocument/2006/relationships" xmlns:m="http://schemas.openxmlformats.org/officeDocument/2006/math" xmlns:v="urn:schemas-microsoft-com:vml" xmlns:wp14="http://schemas.microsoft.com/office/word/2010/wordprocessingDrawing" xmlns:wp="http://schemas.openxmlformats.org/drawingml/2006/wordprocessingDrawing" xmlns:w10="urn:schemas-microsoft-com:office:word" xmlns:w="http://schemas.openxmlformats.org/wordprocessingml/2006/main" xmlns:w14="http://schemas.microsoft.com/office/word/2010/wordml" xmlns:wpg="http://schemas.microsoft.com/office/word/2010/wordprocessingGroup" xmlns:wpi="http://schemas.microsoft.com/office/word/2010/wordprocessingInk" xmlns:wne="http://schemas.microsoft.com/office/word/2006/wordml" xmlns:wps="http://schemas.microsoft.com/office/word/2010/wordprocessingShape" mc:Ignorable="w14 wp14">
+  <w:footnote w:type="separator" w:id="-1">
     <w:p>
       <w:pPr>
         <w:spacing w:after="0" w:line="240" w:lineRule="auto"/>
@@ -1190,7 +1213,7 @@
       </w:r>
     </w:p>
   </w:footnote>
-  <w:footnote w:type="continuationSeparator" w:id="1">
+  <w:footnote w:type="continuationSeparator" w:id="0">
     <w:p>
       <w:pPr>
         <w:spacing w:after="0" w:line="240" w:lineRule="auto"/>
@@ -1204,7 +1227,7 @@
 </file>
 
 <file path=word/header1.xml><?xml version="1.0" encoding="utf-8"?>
-<w:hdr xmlns:ve="http://schemas.openxmlformats.org/markup-compatibility/2006" xmlns:o="urn:schemas-microsoft-com:office:office" xmlns:r="http://schemas.openxmlformats.org/officeDocument/2006/relationships" xmlns:m="http://schemas.openxmlformats.org/officeDocument/2006/math" xmlns:v="urn:schemas-microsoft-com:vml" xmlns:wp="http://schemas.openxmlformats.org/drawingml/2006/wordprocessingDrawing" xmlns:w10="urn:schemas-microsoft-com:office:word" xmlns:w="http://schemas.openxmlformats.org/wordprocessingml/2006/main" xmlns:wne="http://schemas.microsoft.com/office/word/2006/wordml">
+<w:hdr xmlns:wpc="http://schemas.microsoft.com/office/word/2010/wordprocessingCanvas" xmlns:mc="http://schemas.openxmlformats.org/markup-compatibility/2006" xmlns:o="urn:schemas-microsoft-com:office:office" xmlns:r="http://schemas.openxmlformats.org/officeDocument/2006/relationships" xmlns:m="http://schemas.openxmlformats.org/officeDocument/2006/math" xmlns:v="urn:schemas-microsoft-com:vml" xmlns:wp14="http://schemas.microsoft.com/office/word/2010/wordprocessingDrawing" xmlns:wp="http://schemas.openxmlformats.org/drawingml/2006/wordprocessingDrawing" xmlns:w10="urn:schemas-microsoft-com:office:word" xmlns:w="http://schemas.openxmlformats.org/wordprocessingml/2006/main" xmlns:w14="http://schemas.microsoft.com/office/word/2010/wordml" xmlns:wpg="http://schemas.microsoft.com/office/word/2010/wordprocessingGroup" xmlns:wpi="http://schemas.microsoft.com/office/word/2010/wordprocessingInk" xmlns:wne="http://schemas.microsoft.com/office/word/2006/wordml" xmlns:wps="http://schemas.microsoft.com/office/word/2010/wordprocessingShape" mc:Ignorable="w14 wp14">
   <w:p>
     <w:pPr>
       <w:pStyle w:val="Header"/>
@@ -1214,7 +1237,7 @@
 </file>
 
 <file path=word/header2.xml><?xml version="1.0" encoding="utf-8"?>
-<w:hdr xmlns:ve="http://schemas.openxmlformats.org/markup-compatibility/2006" xmlns:o="urn:schemas-microsoft-com:office:office" xmlns:r="http://schemas.openxmlformats.org/officeDocument/2006/relationships" xmlns:m="http://schemas.openxmlformats.org/officeDocument/2006/math" xmlns:v="urn:schemas-microsoft-com:vml" xmlns:wp="http://schemas.openxmlformats.org/drawingml/2006/wordprocessingDrawing" xmlns:w10="urn:schemas-microsoft-com:office:word" xmlns:w="http://schemas.openxmlformats.org/wordprocessingml/2006/main" xmlns:wne="http://schemas.microsoft.com/office/word/2006/wordml">
+<w:hdr xmlns:wpc="http://schemas.microsoft.com/office/word/2010/wordprocessingCanvas" xmlns:mc="http://schemas.openxmlformats.org/markup-compatibility/2006" xmlns:o="urn:schemas-microsoft-com:office:office" xmlns:r="http://schemas.openxmlformats.org/officeDocument/2006/relationships" xmlns:m="http://schemas.openxmlformats.org/officeDocument/2006/math" xmlns:v="urn:schemas-microsoft-com:vml" xmlns:wp14="http://schemas.microsoft.com/office/word/2010/wordprocessingDrawing" xmlns:wp="http://schemas.openxmlformats.org/drawingml/2006/wordprocessingDrawing" xmlns:w10="urn:schemas-microsoft-com:office:word" xmlns:w="http://schemas.openxmlformats.org/wordprocessingml/2006/main" xmlns:w14="http://schemas.microsoft.com/office/word/2010/wordml" xmlns:wpg="http://schemas.microsoft.com/office/word/2010/wordprocessingGroup" xmlns:wpi="http://schemas.microsoft.com/office/word/2010/wordprocessingInk" xmlns:wne="http://schemas.microsoft.com/office/word/2006/wordml" xmlns:wps="http://schemas.microsoft.com/office/word/2010/wordprocessingShape" mc:Ignorable="w14 wp14">
   <w:p>
     <w:pPr>
       <w:pStyle w:val="Header"/>
@@ -1224,7 +1247,7 @@
 </file>
 
 <file path=word/header3.xml><?xml version="1.0" encoding="utf-8"?>
-<w:hdr xmlns:ve="http://schemas.openxmlformats.org/markup-compatibility/2006" xmlns:o="urn:schemas-microsoft-com:office:office" xmlns:r="http://schemas.openxmlformats.org/officeDocument/2006/relationships" xmlns:m="http://schemas.openxmlformats.org/officeDocument/2006/math" xmlns:v="urn:schemas-microsoft-com:vml" xmlns:wp="http://schemas.openxmlformats.org/drawingml/2006/wordprocessingDrawing" xmlns:w10="urn:schemas-microsoft-com:office:word" xmlns:w="http://schemas.openxmlformats.org/wordprocessingml/2006/main" xmlns:wne="http://schemas.microsoft.com/office/word/2006/wordml">
+<w:hdr xmlns:wpc="http://schemas.microsoft.com/office/word/2010/wordprocessingCanvas" xmlns:mc="http://schemas.openxmlformats.org/markup-compatibility/2006" xmlns:o="urn:schemas-microsoft-com:office:office" xmlns:r="http://schemas.openxmlformats.org/officeDocument/2006/relationships" xmlns:m="http://schemas.openxmlformats.org/officeDocument/2006/math" xmlns:v="urn:schemas-microsoft-com:vml" xmlns:wp14="http://schemas.microsoft.com/office/word/2010/wordprocessingDrawing" xmlns:wp="http://schemas.openxmlformats.org/drawingml/2006/wordprocessingDrawing" xmlns:w10="urn:schemas-microsoft-com:office:word" xmlns:w="http://schemas.openxmlformats.org/wordprocessingml/2006/main" xmlns:w14="http://schemas.microsoft.com/office/word/2010/wordml" xmlns:wpg="http://schemas.microsoft.com/office/word/2010/wordprocessingGroup" xmlns:wpi="http://schemas.microsoft.com/office/word/2010/wordprocessingInk" xmlns:wne="http://schemas.microsoft.com/office/word/2006/wordml" xmlns:wps="http://schemas.microsoft.com/office/word/2010/wordprocessingShape" mc:Ignorable="w14 wp14">
   <w:p>
     <w:pPr>
       <w:pStyle w:val="Header"/>
@@ -1234,7 +1257,7 @@
 </file>
 
 <file path=word/styles.xml><?xml version="1.0" encoding="utf-8"?>
-<w:styles xmlns:r="http://schemas.openxmlformats.org/officeDocument/2006/relationships" xmlns:w="http://schemas.openxmlformats.org/wordprocessingml/2006/main">
+<w:styles xmlns:mc="http://schemas.openxmlformats.org/markup-compatibility/2006" xmlns:r="http://schemas.openxmlformats.org/officeDocument/2006/relationships" xmlns:w="http://schemas.openxmlformats.org/wordprocessingml/2006/main" xmlns:w14="http://schemas.microsoft.com/office/word/2010/wordml" mc:Ignorable="w14">
   <w:docDefaults>
     <w:rPrDefault>
       <w:rPr>
@@ -1405,7 +1428,6 @@
     <w:uiPriority w:val="99"/>
     <w:semiHidden/>
     <w:unhideWhenUsed/>
-    <w:qFormat/>
     <w:tblPr>
       <w:tblInd w:w="0" w:type="dxa"/>
       <w:tblCellMar>
@@ -1475,7 +1497,6 @@
       <w:spacing w:after="0" w:line="240" w:lineRule="auto"/>
     </w:pPr>
     <w:tblPr>
-      <w:tblInd w:w="0" w:type="dxa"/>
       <w:tblBorders>
         <w:top w:val="single" w:sz="4" w:space="0" w:color="auto"/>
         <w:left w:val="single" w:sz="4" w:space="0" w:color="auto"/>
@@ -1484,12 +1505,6 @@
         <w:insideH w:val="single" w:sz="4" w:space="0" w:color="auto"/>
         <w:insideV w:val="single" w:sz="4" w:space="0" w:color="auto"/>
       </w:tblBorders>
-      <w:tblCellMar>
-        <w:top w:w="0" w:type="dxa"/>
-        <w:left w:w="108" w:type="dxa"/>
-        <w:bottom w:w="0" w:type="dxa"/>
-        <w:right w:w="108" w:type="dxa"/>
-      </w:tblCellMar>
     </w:tblPr>
   </w:style>
 </w:styles>

</xml_diff>